<commit_message>
Lezione 3 di algebra e inizio lezione 4
</commit_message>
<xml_diff>
--- a/Freelance/Telecomunicazioni/Lezioni/Esercizi 07-09.docx
+++ b/Freelance/Telecomunicazioni/Lezioni/Esercizi 07-09.docx
@@ -97,9 +97,6 @@
     </w:p>
     <w:p>
       <w:r>
-        <w:rPr>
-          <w:noProof/>
-        </w:rPr>
         <w:drawing>
           <wp:inline distT="0" distB="0" distL="0" distR="0" wp14:anchorId="5A43D5A0" wp14:editId="7D0E4C93">
             <wp:extent cx="5582920" cy="3815715"/>
@@ -6288,7 +6285,7 @@
           <w:lang w:eastAsia="it-IT"/>
           <w14:ligatures w14:val="none"/>
         </w:rPr>
-        <w:t xml:space="preserve">                      // allora viene viene chiamata la funzione AccendiLed()</w:t>
+        <w:t xml:space="preserve">                      // allora viene chiamata la funzione AccendiLed()</w:t>
       </w:r>
     </w:p>
     <w:p>
@@ -6574,6 +6571,9 @@
     </w:p>
     <w:p>
       <w:r>
+        <w:rPr>
+          <w:noProof/>
+        </w:rPr>
         <w:lastRenderedPageBreak/>
         <w:drawing>
           <wp:inline distT="0" distB="0" distL="0" distR="0" wp14:anchorId="0E9E446B" wp14:editId="0646ED7C">
@@ -6619,6 +6619,9 @@
     </w:p>
     <w:p>
       <w:r>
+        <w:rPr>
+          <w:noProof/>
+        </w:rPr>
         <w:lastRenderedPageBreak/>
         <w:drawing>
           <wp:inline distT="0" distB="0" distL="0" distR="0" wp14:anchorId="2DEDB78E" wp14:editId="13A794EF">
@@ -6659,6 +6662,9 @@
     </w:p>
     <w:p>
       <w:r>
+        <w:rPr>
+          <w:noProof/>
+        </w:rPr>
         <w:drawing>
           <wp:inline distT="0" distB="0" distL="0" distR="0" wp14:anchorId="2EE7A9D6" wp14:editId="0FF6457E">
             <wp:extent cx="4815840" cy="3093671"/>
@@ -6698,6 +6704,9 @@
     </w:p>
     <w:p>
       <w:r>
+        <w:rPr>
+          <w:noProof/>
+        </w:rPr>
         <w:lastRenderedPageBreak/>
         <w:drawing>
           <wp:anchor distT="0" distB="0" distL="114300" distR="114300" simplePos="0" relativeHeight="251658240" behindDoc="0" locked="0" layoutInCell="1" allowOverlap="1" wp14:anchorId="33179E49" wp14:editId="19531965">
@@ -6773,6 +6782,9 @@
     </w:p>
     <w:p>
       <w:r>
+        <w:rPr>
+          <w:noProof/>
+        </w:rPr>
         <w:drawing>
           <wp:inline distT="0" distB="0" distL="0" distR="0" wp14:anchorId="03BC25E1" wp14:editId="6405E308">
             <wp:extent cx="4435224" cy="2385267"/>
@@ -7344,7 +7356,6 @@
   <w:style w:type="character" w:default="1" w:styleId="Carpredefinitoparagrafo">
     <w:name w:val="Default Paragraph Font"/>
     <w:uiPriority w:val="1"/>
-    <w:semiHidden/>
     <w:unhideWhenUsed/>
   </w:style>
   <w:style w:type="table" w:default="1" w:styleId="Tabellanormale">
@@ -7729,4 +7740,24 @@
     </a:ext>
   </a:extLst>
 </a:theme>
+</file>
+
+<file path=word/webextensions/taskpanes.xml><?xml version="1.0" encoding="utf-8"?>
+<wetp:taskpanes xmlns:wetp="http://schemas.microsoft.com/office/webextensions/taskpanes/2010/11">
+  <wetp:taskpane dockstate="right" visibility="0" width="438" row="3">
+    <wetp:webextensionref xmlns:r="http://schemas.openxmlformats.org/officeDocument/2006/relationships" r:id="rId1"/>
+  </wetp:taskpane>
+</wetp:taskpanes>
+</file>
+
+<file path=word/webextensions/webextension1.xml><?xml version="1.0" encoding="utf-8"?>
+<we:webextension xmlns:we="http://schemas.microsoft.com/office/webextensions/webextension/2010/11" id="{B828B412-7AAC-4813-9267-F7ACD764C5B5}">
+  <we:reference id="wa104381727" version="1.0.0.9" store="it-IT" storeType="OMEX"/>
+  <we:alternateReferences>
+    <we:reference id="wa104381727" version="1.0.0.9" store="wa104381727" storeType="OMEX"/>
+  </we:alternateReferences>
+  <we:properties/>
+  <we:bindings/>
+  <we:snapshot xmlns:r="http://schemas.openxmlformats.org/officeDocument/2006/relationships"/>
+</we:webextension>
 </file>
</xml_diff>